<commit_message>
LUI updated, critical bugs fixed, code more generic.
</commit_message>
<xml_diff>
--- a/Exercises/ws1.docx
+++ b/Exercises/ws1.docx
@@ -15,151 +15,7 @@
     <w:p>
       <w:pPr/>
       <w:r>
-        <w:t xml:space="preserve">6 : 2  = </w:t>
-        <w:tab/>
-        <w:tab/>
-        <w:tab/>
-        <w:tab/>
-        <w:tab/>
-        <w:tab/>
-        <w:tab/>
-        <w:t xml:space="preserve">4 x 10  = </w:t>
-        <w:br/>
-        <w:br/>
-        <w:br/>
-        <w:t xml:space="preserve">24 : 8  = </w:t>
-        <w:tab/>
-        <w:tab/>
-        <w:tab/>
-        <w:tab/>
-        <w:tab/>
-        <w:tab/>
-        <w:tab/>
-        <w:t xml:space="preserve">88 : 11  = </w:t>
-        <w:br/>
-        <w:br/>
-        <w:br/>
-        <w:t xml:space="preserve">8 x 4  = </w:t>
-        <w:tab/>
-        <w:tab/>
-        <w:tab/>
-        <w:tab/>
-        <w:tab/>
-        <w:tab/>
-        <w:tab/>
-        <w:t xml:space="preserve">16 : 2  = </w:t>
-        <w:br/>
-        <w:br/>
-        <w:br/>
-        <w:t xml:space="preserve">35 : 5  = </w:t>
-        <w:tab/>
-        <w:tab/>
-        <w:tab/>
-        <w:tab/>
-        <w:tab/>
-        <w:tab/>
-        <w:tab/>
-        <w:t xml:space="preserve">66 : 11  = </w:t>
-        <w:br/>
-        <w:br/>
-        <w:br/>
-        <w:t xml:space="preserve">72 : 9  = </w:t>
-        <w:tab/>
-        <w:tab/>
-        <w:tab/>
-        <w:tab/>
-        <w:tab/>
-        <w:tab/>
-        <w:tab/>
-        <w:t xml:space="preserve">100 : 10  = </w:t>
-        <w:br/>
-        <w:br/>
-        <w:br/>
-        <w:t xml:space="preserve">15 : 5  = </w:t>
-        <w:tab/>
-        <w:tab/>
-        <w:tab/>
-        <w:tab/>
-        <w:tab/>
-        <w:tab/>
-        <w:tab/>
-        <w:t xml:space="preserve">6 x 7  = </w:t>
-        <w:br/>
-        <w:br/>
-        <w:br/>
-        <w:t xml:space="preserve">8 x 8  = </w:t>
-        <w:tab/>
-        <w:tab/>
-        <w:tab/>
-        <w:tab/>
-        <w:tab/>
-        <w:tab/>
-        <w:tab/>
-        <w:t xml:space="preserve">10 x 5  = </w:t>
-        <w:br/>
-        <w:br/>
-        <w:br/>
-        <w:t xml:space="preserve">30 : 6  = </w:t>
-        <w:tab/>
-        <w:tab/>
-        <w:tab/>
-        <w:tab/>
-        <w:tab/>
-        <w:tab/>
-        <w:tab/>
-        <w:t xml:space="preserve">9 x 8  = </w:t>
-        <w:br/>
-        <w:br/>
-        <w:br/>
-        <w:t xml:space="preserve">24 : 6  = </w:t>
-        <w:tab/>
-        <w:tab/>
-        <w:tab/>
-        <w:tab/>
-        <w:tab/>
-        <w:tab/>
-        <w:tab/>
-        <w:t xml:space="preserve">60 : 6  = </w:t>
-        <w:br/>
-        <w:br/>
-        <w:br/>
-        <w:t xml:space="preserve">44 : 4  = </w:t>
-        <w:tab/>
-        <w:tab/>
-        <w:tab/>
-        <w:tab/>
-        <w:tab/>
-        <w:tab/>
-        <w:tab/>
-        <w:t xml:space="preserve">110 : 11  = </w:t>
-        <w:br/>
-        <w:br/>
-        <w:br/>
-        <w:t xml:space="preserve">6 x 6  = </w:t>
-        <w:tab/>
-        <w:tab/>
-        <w:tab/>
-        <w:tab/>
-        <w:tab/>
-        <w:tab/>
-        <w:tab/>
-        <w:t xml:space="preserve">5 x 7  = </w:t>
-        <w:br/>
-        <w:br/>
-        <w:br/>
-        <w:t xml:space="preserve">2 x 6  = </w:t>
-        <w:tab/>
-        <w:tab/>
-        <w:tab/>
-        <w:tab/>
-        <w:tab/>
-        <w:tab/>
-        <w:tab/>
-        <w:t xml:space="preserve">2 x 3  = </w:t>
-        <w:br/>
-        <w:br/>
-        <w:br/>
-        <w:t xml:space="preserve">77 : 7  = </w:t>
+        <w:t xml:space="preserve">6 x 10  = </w:t>
         <w:tab/>
         <w:tab/>
         <w:tab/>
@@ -171,7 +27,7 @@
         <w:br/>
         <w:br/>
         <w:br/>
-        <w:t xml:space="preserve">7 x 6  = </w:t>
+        <w:t xml:space="preserve">8 x 9  = </w:t>
         <w:tab/>
         <w:tab/>
         <w:tab/>
@@ -179,431 +35,11 @@
         <w:tab/>
         <w:tab/>
         <w:tab/>
-        <w:t xml:space="preserve">4 x 10  = </w:t>
+        <w:t xml:space="preserve">9 x 3  = </w:t>
         <w:br/>
         <w:br/>
         <w:br/>
-        <w:t xml:space="preserve">121 : 11  = </w:t>
-        <w:tab/>
-        <w:tab/>
-        <w:tab/>
-        <w:tab/>
-        <w:tab/>
-        <w:tab/>
-        <w:tab/>
-        <w:t xml:space="preserve">35 : 7  = </w:t>
-        <w:br/>
-        <w:br/>
-        <w:br/>
-        <w:t xml:space="preserve">4 x 3  = </w:t>
-        <w:tab/>
-        <w:tab/>
-        <w:tab/>
-        <w:tab/>
-        <w:tab/>
-        <w:tab/>
-        <w:tab/>
-        <w:t xml:space="preserve">22 : 2  = </w:t>
-        <w:br/>
-        <w:br/>
-        <w:br/>
-        <w:t xml:space="preserve">3 x 6  = </w:t>
-        <w:tab/>
-        <w:tab/>
-        <w:tab/>
-        <w:tab/>
-        <w:tab/>
-        <w:tab/>
-        <w:tab/>
-        <w:t xml:space="preserve">22 : 2  = </w:t>
-        <w:br/>
-        <w:br/>
-        <w:br/>
-        <w:t xml:space="preserve">9 x 8  = </w:t>
-        <w:tab/>
-        <w:tab/>
-        <w:tab/>
-        <w:tab/>
-        <w:tab/>
-        <w:tab/>
-        <w:tab/>
-        <w:t xml:space="preserve">8 x 8  = </w:t>
-        <w:br/>
-        <w:br/>
-        <w:br/>
-        <w:t xml:space="preserve">25 : 5  = </w:t>
-        <w:tab/>
-        <w:tab/>
-        <w:tab/>
-        <w:tab/>
-        <w:tab/>
-        <w:tab/>
-        <w:tab/>
-        <w:t xml:space="preserve">8 x 11  = </w:t>
-        <w:br/>
-        <w:br/>
-        <w:br/>
-        <w:t xml:space="preserve">56 : 7  = </w:t>
-        <w:tab/>
-        <w:tab/>
-        <w:tab/>
-        <w:tab/>
-        <w:tab/>
-        <w:tab/>
-        <w:tab/>
-        <w:t xml:space="preserve">24 : 8  = </w:t>
-        <w:br/>
-        <w:br/>
-        <w:br/>
-        <w:t xml:space="preserve">4 x 11  = </w:t>
-        <w:tab/>
-        <w:tab/>
-        <w:tab/>
-        <w:tab/>
-        <w:tab/>
-        <w:tab/>
-        <w:tab/>
-        <w:t xml:space="preserve">6 : 2  = </w:t>
-        <w:br/>
-        <w:br/>
-        <w:br/>
-        <w:t xml:space="preserve">63 : 7  = </w:t>
-        <w:tab/>
-        <w:tab/>
-        <w:tab/>
-        <w:tab/>
-        <w:tab/>
-        <w:tab/>
-        <w:tab/>
-        <w:t xml:space="preserve">90 : 10  = </w:t>
-        <w:br/>
-        <w:br/>
-        <w:br/>
-        <w:t xml:space="preserve">36 : 9  = </w:t>
-        <w:tab/>
-        <w:tab/>
-        <w:tab/>
-        <w:tab/>
-        <w:tab/>
-        <w:tab/>
-        <w:tab/>
-        <w:t xml:space="preserve">48 : 6  = </w:t>
-        <w:br/>
-        <w:br/>
-        <w:br/>
-        <w:t xml:space="preserve">3 x 6  = </w:t>
-        <w:tab/>
-        <w:tab/>
-        <w:tab/>
-        <w:tab/>
-        <w:tab/>
-        <w:tab/>
-        <w:tab/>
-        <w:t xml:space="preserve">6 x 7  = </w:t>
-        <w:br/>
-        <w:br/>
-        <w:br/>
-        <w:t xml:space="preserve">4 x 7  = </w:t>
-        <w:tab/>
-        <w:tab/>
-        <w:tab/>
-        <w:tab/>
-        <w:tab/>
-        <w:tab/>
-        <w:tab/>
-        <w:t xml:space="preserve">7 x 4  = </w:t>
-        <w:br/>
-        <w:br/>
-        <w:br/>
-        <w:t xml:space="preserve">56 : 7  = </w:t>
-        <w:tab/>
-        <w:tab/>
-        <w:tab/>
-        <w:tab/>
-        <w:tab/>
-        <w:tab/>
-        <w:tab/>
-        <w:t xml:space="preserve">8 x 4  = </w:t>
-        <w:br/>
-        <w:br/>
-        <w:br/>
-        <w:t xml:space="preserve">64 : 8  = </w:t>
-        <w:tab/>
-        <w:tab/>
-        <w:tab/>
-        <w:tab/>
-        <w:tab/>
-        <w:tab/>
-        <w:tab/>
-        <w:t xml:space="preserve">35 : 7  = </w:t>
-        <w:br/>
-        <w:br/>
-        <w:br/>
-        <w:t xml:space="preserve">4 x 5  = </w:t>
-        <w:tab/>
-        <w:tab/>
-        <w:tab/>
-        <w:tab/>
-        <w:tab/>
-        <w:tab/>
-        <w:tab/>
-        <w:t xml:space="preserve">10 x 4  = </w:t>
-        <w:br/>
-        <w:br/>
-        <w:br/>
-        <w:t xml:space="preserve">3 x 3  = </w:t>
-        <w:tab/>
-        <w:tab/>
-        <w:tab/>
-        <w:tab/>
-        <w:tab/>
-        <w:tab/>
-        <w:tab/>
-        <w:t xml:space="preserve">9 x 10  = </w:t>
-        <w:br/>
-        <w:br/>
-        <w:br/>
-        <w:t xml:space="preserve">7 x 10  = </w:t>
-        <w:tab/>
-        <w:tab/>
-        <w:tab/>
-        <w:tab/>
-        <w:tab/>
-        <w:tab/>
-        <w:tab/>
-        <w:t xml:space="preserve">33 : 3  = </w:t>
-        <w:br/>
-        <w:br/>
-        <w:br/>
-        <w:t xml:space="preserve">9 x 7  = </w:t>
-        <w:tab/>
-        <w:tab/>
-        <w:tab/>
-        <w:tab/>
-        <w:tab/>
-        <w:tab/>
-        <w:tab/>
-        <w:t xml:space="preserve">40 : 5  = </w:t>
-        <w:br/>
-        <w:br/>
-        <w:br/>
-        <w:t xml:space="preserve">100 : 10  = </w:t>
-        <w:tab/>
-        <w:tab/>
-        <w:tab/>
-        <w:tab/>
-        <w:tab/>
-        <w:tab/>
-        <w:tab/>
-        <w:t xml:space="preserve">9 x 5  = </w:t>
-        <w:br/>
-        <w:br/>
-        <w:br/>
-        <w:t xml:space="preserve">56 : 7  = </w:t>
-        <w:tab/>
-        <w:tab/>
-        <w:tab/>
-        <w:tab/>
-        <w:tab/>
-        <w:tab/>
-        <w:tab/>
-        <w:t xml:space="preserve">5 x 10  = </w:t>
-        <w:br/>
-        <w:br/>
-        <w:br/>
-        <w:t xml:space="preserve">30 : 5  = </w:t>
-        <w:tab/>
-        <w:tab/>
-        <w:tab/>
-        <w:tab/>
-        <w:tab/>
-        <w:tab/>
-        <w:tab/>
-        <w:t xml:space="preserve">7 x 9  = </w:t>
-        <w:br/>
-        <w:br/>
-        <w:br/>
-        <w:t xml:space="preserve">4 x 7  = </w:t>
-        <w:tab/>
-        <w:tab/>
-        <w:tab/>
-        <w:tab/>
-        <w:tab/>
-        <w:tab/>
-        <w:tab/>
-        <w:t xml:space="preserve">12 : 2  = </w:t>
-        <w:br/>
-        <w:br/>
-        <w:br/>
-        <w:t xml:space="preserve">44 : 11  = </w:t>
-        <w:tab/>
-        <w:tab/>
-        <w:tab/>
-        <w:tab/>
-        <w:tab/>
-        <w:tab/>
-        <w:tab/>
-        <w:t xml:space="preserve">3 x 8  = </w:t>
-        <w:br/>
-        <w:br/>
-        <w:br/>
-        <w:t xml:space="preserve">36 : 4  = </w:t>
-        <w:tab/>
-        <w:tab/>
-        <w:tab/>
-        <w:tab/>
-        <w:tab/>
-        <w:tab/>
-        <w:tab/>
-        <w:t xml:space="preserve">9 x 10  = </w:t>
-        <w:br/>
-        <w:br/>
-        <w:br/>
-        <w:t xml:space="preserve">3 x 3  = </w:t>
-        <w:tab/>
-        <w:tab/>
-        <w:tab/>
-        <w:tab/>
-        <w:tab/>
-        <w:tab/>
-        <w:tab/>
-        <w:t xml:space="preserve">16 : 4  = </w:t>
-        <w:br/>
-        <w:br/>
-        <w:br/>
-        <w:t xml:space="preserve">4 x 10  = </w:t>
-        <w:tab/>
-        <w:tab/>
-        <w:tab/>
-        <w:tab/>
-        <w:tab/>
-        <w:tab/>
-        <w:tab/>
-        <w:t xml:space="preserve">3 x 3  = </w:t>
-        <w:br/>
-        <w:br/>
-        <w:br/>
-        <w:t xml:space="preserve">5 x 10  = </w:t>
-        <w:tab/>
-        <w:tab/>
-        <w:tab/>
-        <w:tab/>
-        <w:tab/>
-        <w:tab/>
-        <w:tab/>
-        <w:t xml:space="preserve">42 : 6  = </w:t>
-        <w:br/>
-        <w:br/>
-        <w:br/>
-        <w:t xml:space="preserve">7 x 8  = </w:t>
-        <w:tab/>
-        <w:tab/>
-        <w:tab/>
-        <w:tab/>
-        <w:tab/>
-        <w:tab/>
-        <w:tab/>
-        <w:t xml:space="preserve">55 : 5  = </w:t>
-        <w:br/>
-        <w:br/>
-        <w:br/>
-        <w:t xml:space="preserve">11 x 11  = </w:t>
-        <w:tab/>
-        <w:tab/>
-        <w:tab/>
-        <w:tab/>
-        <w:tab/>
-        <w:tab/>
-        <w:tab/>
-        <w:t xml:space="preserve">8 x 4  = </w:t>
-        <w:br/>
-        <w:br/>
-        <w:br/>
-        <w:t xml:space="preserve">80 : 8  = </w:t>
-        <w:tab/>
-        <w:tab/>
-        <w:tab/>
-        <w:tab/>
-        <w:tab/>
-        <w:tab/>
-        <w:tab/>
-        <w:t xml:space="preserve">2 x 3  = </w:t>
-        <w:br/>
-        <w:br/>
-        <w:br/>
-        <w:t xml:space="preserve">4 x 3  = </w:t>
-        <w:tab/>
-        <w:tab/>
-        <w:tab/>
-        <w:tab/>
-        <w:tab/>
-        <w:tab/>
-        <w:tab/>
-        <w:t xml:space="preserve">2 x 4  = </w:t>
-        <w:br/>
-        <w:br/>
-        <w:br/>
-        <w:t xml:space="preserve">25 : 5  = </w:t>
-        <w:tab/>
-        <w:tab/>
-        <w:tab/>
-        <w:tab/>
-        <w:tab/>
-        <w:tab/>
-        <w:tab/>
-        <w:t xml:space="preserve">24 : 6  = </w:t>
-        <w:br/>
-        <w:br/>
-        <w:br/>
-        <w:t xml:space="preserve">9 x 6  = </w:t>
-        <w:tab/>
-        <w:tab/>
-        <w:tab/>
-        <w:tab/>
-        <w:tab/>
-        <w:tab/>
-        <w:tab/>
-        <w:t xml:space="preserve">11 x 6  = </w:t>
-        <w:br/>
-        <w:br/>
-        <w:br/>
-        <w:t xml:space="preserve">42 : 7  = </w:t>
-        <w:tab/>
-        <w:tab/>
-        <w:tab/>
-        <w:tab/>
-        <w:tab/>
-        <w:tab/>
-        <w:tab/>
-        <w:t xml:space="preserve">36 : 4  = </w:t>
-        <w:br/>
-        <w:br/>
-        <w:br/>
-        <w:t xml:space="preserve">25 : 5  = </w:t>
-        <w:tab/>
-        <w:tab/>
-        <w:tab/>
-        <w:tab/>
-        <w:tab/>
-        <w:tab/>
-        <w:tab/>
-        <w:t xml:space="preserve">25 : 5  = </w:t>
-        <w:br/>
-        <w:br/>
-        <w:br/>
-        <w:t xml:space="preserve">3 x 7  = </w:t>
-        <w:tab/>
-        <w:tab/>
-        <w:tab/>
-        <w:tab/>
-        <w:tab/>
-        <w:tab/>
-        <w:tab/>
-        <w:t xml:space="preserve">12 : 4  = </w:t>
-        <w:br/>
-        <w:br/>
-        <w:br/>
-        <w:t xml:space="preserve">5 x 10  = </w:t>
+        <w:t xml:space="preserve">48 : 8  = </w:t>
         <w:tab/>
         <w:tab/>
         <w:tab/>
@@ -615,7 +51,87 @@
         <w:br/>
         <w:br/>
         <w:br/>
-        <w:t xml:space="preserve">5 x 10  = </w:t>
+        <w:t xml:space="preserve">2 x 3  = </w:t>
+        <w:tab/>
+        <w:tab/>
+        <w:tab/>
+        <w:tab/>
+        <w:tab/>
+        <w:tab/>
+        <w:tab/>
+        <w:t xml:space="preserve">49 : 7  = </w:t>
+        <w:br/>
+        <w:br/>
+        <w:br/>
+        <w:t xml:space="preserve">21 : 3  = </w:t>
+        <w:tab/>
+        <w:tab/>
+        <w:tab/>
+        <w:tab/>
+        <w:tab/>
+        <w:tab/>
+        <w:tab/>
+        <w:t xml:space="preserve">9 x 4  = </w:t>
+        <w:br/>
+        <w:br/>
+        <w:br/>
+        <w:t xml:space="preserve">7 x 9  = </w:t>
+        <w:tab/>
+        <w:tab/>
+        <w:tab/>
+        <w:tab/>
+        <w:tab/>
+        <w:tab/>
+        <w:tab/>
+        <w:t xml:space="preserve">6 x 4  = </w:t>
+        <w:br/>
+        <w:br/>
+        <w:br/>
+        <w:t xml:space="preserve">6 x 8  = </w:t>
+        <w:tab/>
+        <w:tab/>
+        <w:tab/>
+        <w:tab/>
+        <w:tab/>
+        <w:tab/>
+        <w:tab/>
+        <w:t xml:space="preserve">28 : 7  = </w:t>
+        <w:br/>
+        <w:br/>
+        <w:br/>
+        <w:t xml:space="preserve">28 : 7  = </w:t>
+        <w:tab/>
+        <w:tab/>
+        <w:tab/>
+        <w:tab/>
+        <w:tab/>
+        <w:tab/>
+        <w:tab/>
+        <w:t xml:space="preserve">8 x 6  = </w:t>
+        <w:br/>
+        <w:br/>
+        <w:br/>
+        <w:t xml:space="preserve">14 : 2  = </w:t>
+        <w:tab/>
+        <w:tab/>
+        <w:tab/>
+        <w:tab/>
+        <w:tab/>
+        <w:tab/>
+        <w:tab/>
+        <w:t xml:space="preserve">32 : 4  = </w:t>
+        <w:br/>
+        <w:br/>
+        <w:br/>
+        <w:t xml:space="preserve">32 : 4  = </w:t>
+        <w:tab/>
+        <w:tab/>
+        <w:tab/>
+        <w:tab/>
+        <w:tab/>
+        <w:tab/>
+        <w:tab/>
+        <w:t xml:space="preserve">80 : 8  = </w:t>
       </w:r>
     </w:p>
     <w:sectPr>

</xml_diff>